<commit_message>
added text and a usecase diagram to the introduction header and a drawing of the GUI to the gui header
</commit_message>
<xml_diff>
--- a/project-report.docx
+++ b/project-report.docx
@@ -305,8 +305,20 @@
                                       <w:sz w:val="72"/>
                                       <w:szCs w:val="72"/>
                                     </w:rPr>
-                                    <w:t>Your title here..</w:t>
+                                    <w:t xml:space="preserve">Your title </w:t>
                                   </w:r>
+                                  <w:proofErr w:type="gramStart"/>
+                                  <w:r>
+                                    <w:rPr>
+                                      <w:rFonts w:asciiTheme="majorHAnsi" w:eastAsiaTheme="majorEastAsia" w:hAnsiTheme="majorHAnsi" w:cstheme="majorBidi"/>
+                                      <w:caps/>
+                                      <w:color w:val="5B9BD5" w:themeColor="accent1"/>
+                                      <w:sz w:val="72"/>
+                                      <w:szCs w:val="72"/>
+                                    </w:rPr>
+                                    <w:t>here..</w:t>
+                                  </w:r>
+                                  <w:proofErr w:type="gramEnd"/>
                                 </w:p>
                               </w:txbxContent>
                             </wps:txbx>
@@ -485,8 +497,20 @@
                                 <w:sz w:val="72"/>
                                 <w:szCs w:val="72"/>
                               </w:rPr>
-                              <w:t>Your title here..</w:t>
+                              <w:t xml:space="preserve">Your title </w:t>
                             </w:r>
+                            <w:proofErr w:type="gramStart"/>
+                            <w:r>
+                              <w:rPr>
+                                <w:rFonts w:asciiTheme="majorHAnsi" w:eastAsiaTheme="majorEastAsia" w:hAnsiTheme="majorHAnsi" w:cstheme="majorBidi"/>
+                                <w:caps/>
+                                <w:color w:val="5B9BD5" w:themeColor="accent1"/>
+                                <w:sz w:val="72"/>
+                                <w:szCs w:val="72"/>
+                              </w:rPr>
+                              <w:t>here..</w:t>
+                            </w:r>
+                            <w:proofErr w:type="gramEnd"/>
                           </w:p>
                         </w:txbxContent>
                       </v:textbox>
@@ -777,7 +801,7 @@
         </w:rPr>
         <w:t xml:space="preserve">Find more tips on writing a report at </w:t>
       </w:r>
-      <w:hyperlink r:id="rId8" w:history="1">
+      <w:hyperlink r:id="rId11" w:history="1">
         <w:r>
           <w:rPr>
             <w:rStyle w:val="Hyperlink"/>
@@ -1258,394 +1282,299 @@
     <w:p>
       <w:pPr>
         <w:rPr>
-          <w:i/>
-        </w:rPr>
-      </w:pPr>
-      <w:r>
-        <w:rPr>
-          <w:i/>
-        </w:rPr>
-        <w:t xml:space="preserve">Introduce </w:t>
-      </w:r>
-      <w:r>
-        <w:rPr>
-          <w:i/>
-        </w:rPr>
-        <w:t>your projec</w:t>
-      </w:r>
-      <w:r>
-        <w:rPr>
-          <w:i/>
-        </w:rPr>
-        <w:t>t here</w:t>
-      </w:r>
-      <w:r>
-        <w:rPr>
-          <w:i/>
-        </w:rPr>
-        <w:t xml:space="preserve">. </w:t>
-      </w:r>
-      <w:r>
-        <w:rPr>
-          <w:i/>
-        </w:rPr>
-        <w:t>W</w:t>
-      </w:r>
-      <w:r>
-        <w:rPr>
-          <w:i/>
-        </w:rPr>
-        <w:t xml:space="preserve">rite text that </w:t>
-      </w:r>
-      <w:r>
-        <w:rPr>
           <w:b/>
-          <w:i/>
-        </w:rPr>
-        <w:t>indirectly</w:t>
-      </w:r>
-      <w:r>
-        <w:rPr>
-          <w:i/>
-        </w:rPr>
-        <w:t xml:space="preserve"> </w:t>
-      </w:r>
-      <w:r>
-        <w:rPr>
-          <w:i/>
-        </w:rPr>
-        <w:t xml:space="preserve">(look up what indirectly means if you don't know it) </w:t>
-      </w:r>
-      <w:r>
-        <w:rPr>
-          <w:i/>
-        </w:rPr>
-        <w:t>answers questions like:</w:t>
+          <w:bCs/>
+          <w:i/>
+          <w:iCs/>
+        </w:rPr>
+      </w:pPr>
+      <w:r>
+        <w:rPr>
+          <w:b/>
+          <w:bCs/>
+          <w:i/>
+          <w:iCs/>
+        </w:rPr>
+        <w:t>‘*The website* is intended to be replaced with the project name’</w:t>
       </w:r>
     </w:p>
     <w:p>
       <w:pPr>
-        <w:pStyle w:val="ListParagraph"/>
-        <w:numPr>
-          <w:ilvl w:val="0"/>
-          <w:numId w:val="3"/>
-        </w:numPr>
-        <w:rPr>
-          <w:i/>
-        </w:rPr>
-      </w:pPr>
-      <w:r>
-        <w:rPr>
-          <w:i/>
-        </w:rPr>
-        <w:t>Wh</w:t>
-      </w:r>
-      <w:r>
-        <w:rPr>
-          <w:i/>
-        </w:rPr>
-        <w:t>y does the project exist?</w:t>
+        <w:rPr>
+          <w:i/>
+        </w:rPr>
+      </w:pPr>
+      <w:r>
+        <w:rPr>
+          <w:i/>
+        </w:rPr>
+        <w:t>As a computer science student</w:t>
+      </w:r>
+      <w:r>
+        <w:rPr>
+          <w:i/>
+        </w:rPr>
+        <w:t>,</w:t>
+      </w:r>
+      <w:r>
+        <w:rPr>
+          <w:i/>
+        </w:rPr>
+        <w:t xml:space="preserve"> it can be verry difficult to stand out in the vast number of other students or developers when it comes to finding work or getting an internship. </w:t>
+      </w:r>
+      <w:r>
+        <w:rPr>
+          <w:b/>
+          <w:bCs/>
+          <w:i/>
+        </w:rPr>
+        <w:t xml:space="preserve">*The website* </w:t>
+      </w:r>
+      <w:r>
+        <w:rPr>
+          <w:i/>
+        </w:rPr>
+        <w:t xml:space="preserve">is therefore developed to as a sort of portfolio </w:t>
+      </w:r>
+      <w:r>
+        <w:rPr>
+          <w:i/>
+        </w:rPr>
+        <w:t xml:space="preserve">website </w:t>
+      </w:r>
+      <w:r>
+        <w:rPr>
+          <w:i/>
+        </w:rPr>
+        <w:t>to help differentiate myself from the majority.</w:t>
+      </w:r>
+      <w:r>
+        <w:rPr>
+          <w:i/>
+        </w:rPr>
+        <w:br/>
+      </w:r>
+      <w:r>
+        <w:rPr>
+          <w:i/>
+        </w:rPr>
+        <w:br/>
+      </w:r>
+      <w:r>
+        <w:rPr>
+          <w:b/>
+          <w:bCs/>
+          <w:i/>
+        </w:rPr>
+        <w:t>*The website*</w:t>
+      </w:r>
+      <w:r>
+        <w:rPr>
+          <w:i/>
+        </w:rPr>
+        <w:t xml:space="preserve"> will contain information about myself and it will let </w:t>
+      </w:r>
+      <w:r>
+        <w:rPr>
+          <w:i/>
+        </w:rPr>
+        <w:t>visitors</w:t>
+      </w:r>
+      <w:r>
+        <w:rPr>
+          <w:i/>
+        </w:rPr>
+        <w:t xml:space="preserve"> ask questions about me or anything else they might be curious about.</w:t>
+      </w:r>
+      <w:r>
+        <w:rPr>
+          <w:i/>
+        </w:rPr>
+        <w:t xml:space="preserve"> </w:t>
+      </w:r>
+      <w:r>
+        <w:rPr>
+          <w:b/>
+          <w:bCs/>
+          <w:i/>
+        </w:rPr>
+        <w:t>*The website*</w:t>
+      </w:r>
+      <w:r>
+        <w:rPr>
+          <w:i/>
+        </w:rPr>
+        <w:t xml:space="preserve"> will also host a library of sorts where I can post </w:t>
+      </w:r>
+      <w:r>
+        <w:rPr>
+          <w:i/>
+        </w:rPr>
+        <w:t xml:space="preserve">images and </w:t>
+      </w:r>
+      <w:r>
+        <w:rPr>
+          <w:i/>
+        </w:rPr>
+        <w:t xml:space="preserve">information about my previous projects </w:t>
+      </w:r>
+      <w:r>
+        <w:rPr>
+          <w:i/>
+        </w:rPr>
+        <w:t xml:space="preserve">and depending on the project it will also contain a link to the source code. This project library will be used </w:t>
+      </w:r>
+      <w:r>
+        <w:rPr>
+          <w:i/>
+        </w:rPr>
+        <w:t>to help showcase the skills I have developed and what technologies I have worked with in the past</w:t>
+      </w:r>
+      <w:r>
+        <w:rPr>
+          <w:i/>
+        </w:rPr>
+        <w:t>, t</w:t>
+      </w:r>
+      <w:r>
+        <w:rPr>
+          <w:i/>
+        </w:rPr>
+        <w:t xml:space="preserve">he </w:t>
+      </w:r>
+      <w:r>
+        <w:rPr>
+          <w:i/>
+        </w:rPr>
+        <w:t>visitors will also be able to submit comments on my projects to help me further better myself for future project work.</w:t>
       </w:r>
     </w:p>
     <w:p>
       <w:pPr>
-        <w:pStyle w:val="ListParagraph"/>
-        <w:numPr>
-          <w:ilvl w:val="0"/>
-          <w:numId w:val="3"/>
-        </w:numPr>
-        <w:rPr>
-          <w:i/>
-        </w:rPr>
-      </w:pPr>
-      <w:r>
-        <w:rPr>
-          <w:i/>
-        </w:rPr>
-        <w:t>What is the project about?</w:t>
+        <w:rPr>
+          <w:i/>
+        </w:rPr>
+      </w:pPr>
+      <w:r>
+        <w:rPr>
+          <w:i/>
+        </w:rPr>
+        <w:t xml:space="preserve">Figure 1 below shows a use-case diagram of </w:t>
+      </w:r>
+      <w:r>
+        <w:rPr>
+          <w:b/>
+          <w:bCs/>
+          <w:i/>
+        </w:rPr>
+        <w:t>*The website*</w:t>
       </w:r>
     </w:p>
     <w:p>
       <w:pPr>
-        <w:pStyle w:val="ListParagraph"/>
-        <w:numPr>
-          <w:ilvl w:val="0"/>
-          <w:numId w:val="3"/>
-        </w:numPr>
-        <w:rPr>
-          <w:i/>
-        </w:rPr>
-      </w:pPr>
-      <w:r>
-        <w:rPr>
-          <w:i/>
-        </w:rPr>
-        <w:t>Who are involved in the project?</w:t>
+        <w:jc w:val="center"/>
+        <w:rPr>
+          <w:i/>
+        </w:rPr>
+      </w:pPr>
+      <w:r>
+        <w:rPr>
+          <w:i/>
+          <w:noProof/>
+        </w:rPr>
+        <w:drawing>
+          <wp:inline distT="0" distB="0" distL="0" distR="0" wp14:anchorId="0DE66C09" wp14:editId="3FEB1139">
+            <wp:extent cx="5010150" cy="5178222"/>
+            <wp:effectExtent l="0" t="0" r="0" b="0"/>
+            <wp:docPr id="2" name="Picture 2" descr="Diagram&#10;&#10;Description automatically generated"/>
+            <wp:cNvGraphicFramePr>
+              <a:graphicFrameLocks xmlns:a="http://schemas.openxmlformats.org/drawingml/2006/main" noChangeAspect="1"/>
+            </wp:cNvGraphicFramePr>
+            <a:graphic xmlns:a="http://schemas.openxmlformats.org/drawingml/2006/main">
+              <a:graphicData uri="http://schemas.openxmlformats.org/drawingml/2006/picture">
+                <pic:pic xmlns:pic="http://schemas.openxmlformats.org/drawingml/2006/picture">
+                  <pic:nvPicPr>
+                    <pic:cNvPr id="2" name="Picture 2" descr="Diagram&#10;&#10;Description automatically generated"/>
+                    <pic:cNvPicPr>
+                      <a:picLocks noChangeAspect="1" noChangeArrowheads="1"/>
+                    </pic:cNvPicPr>
+                  </pic:nvPicPr>
+                  <pic:blipFill>
+                    <a:blip r:embed="rId12">
+                      <a:extLst>
+                        <a:ext uri="{28A0092B-C50C-407E-A947-70E740481C1C}">
+                          <a14:useLocalDpi xmlns:a14="http://schemas.microsoft.com/office/drawing/2010/main" val="0"/>
+                        </a:ext>
+                      </a:extLst>
+                    </a:blip>
+                    <a:srcRect/>
+                    <a:stretch>
+                      <a:fillRect/>
+                    </a:stretch>
+                  </pic:blipFill>
+                  <pic:spPr bwMode="auto">
+                    <a:xfrm>
+                      <a:off x="0" y="0"/>
+                      <a:ext cx="5017525" cy="5185845"/>
+                    </a:xfrm>
+                    <a:prstGeom prst="rect">
+                      <a:avLst/>
+                    </a:prstGeom>
+                    <a:noFill/>
+                    <a:ln>
+                      <a:noFill/>
+                    </a:ln>
+                  </pic:spPr>
+                </pic:pic>
+              </a:graphicData>
+            </a:graphic>
+          </wp:inline>
+        </w:drawing>
       </w:r>
     </w:p>
     <w:p>
       <w:pPr>
-        <w:pStyle w:val="ListParagraph"/>
-        <w:numPr>
-          <w:ilvl w:val="0"/>
-          <w:numId w:val="3"/>
-        </w:numPr>
-        <w:rPr>
-          <w:i/>
-        </w:rPr>
-      </w:pPr>
-      <w:r>
-        <w:rPr>
-          <w:i/>
-        </w:rPr>
-        <w:t>Wh</w:t>
-      </w:r>
-      <w:r>
-        <w:rPr>
-          <w:i/>
-        </w:rPr>
-        <w:t>at will the project result in?</w:t>
+        <w:jc w:val="center"/>
+        <w:rPr>
+          <w:i/>
+        </w:rPr>
+      </w:pPr>
+      <w:r>
+        <w:rPr>
+          <w:b/>
+          <w:bCs/>
+          <w:i/>
+        </w:rPr>
+        <w:t>Figure 1</w:t>
+      </w:r>
+      <w:r>
+        <w:rPr>
+          <w:i/>
+        </w:rPr>
+        <w:t xml:space="preserve"> Use-case diagram of </w:t>
+      </w:r>
+      <w:r>
+        <w:rPr>
+          <w:b/>
+          <w:bCs/>
+          <w:i/>
+        </w:rPr>
+        <w:t>*The website*</w:t>
       </w:r>
     </w:p>
     <w:p>
       <w:pPr>
-        <w:pStyle w:val="ListParagraph"/>
-        <w:numPr>
-          <w:ilvl w:val="0"/>
-          <w:numId w:val="3"/>
-        </w:numPr>
-        <w:rPr>
-          <w:i/>
-        </w:rPr>
-      </w:pPr>
-      <w:r>
-        <w:rPr>
-          <w:i/>
-        </w:rPr>
-        <w:t>Who are interested in the outcome of the project?</w:t>
-      </w:r>
+        <w:rPr>
+          <w:i/>
+        </w:rPr>
+      </w:pPr>
     </w:p>
     <w:p>
       <w:pPr>
-        <w:pStyle w:val="ListParagraph"/>
-        <w:numPr>
-          <w:ilvl w:val="0"/>
-          <w:numId w:val="3"/>
-        </w:numPr>
-        <w:rPr>
-          <w:i/>
-        </w:rPr>
-      </w:pPr>
-      <w:r>
-        <w:rPr>
-          <w:i/>
-        </w:rPr>
-        <w:t>How will the outcome of the project be used?</w:t>
-      </w:r>
-    </w:p>
-    <w:p>
-      <w:pPr>
-        <w:pStyle w:val="ListParagraph"/>
-        <w:numPr>
-          <w:ilvl w:val="0"/>
-          <w:numId w:val="3"/>
-        </w:numPr>
-        <w:rPr>
-          <w:i/>
-        </w:rPr>
-      </w:pPr>
-      <w:r>
-        <w:rPr>
-          <w:i/>
-        </w:rPr>
-        <w:t>...</w:t>
-      </w:r>
-    </w:p>
-    <w:p>
-      <w:pPr>
-        <w:rPr>
-          <w:i/>
-        </w:rPr>
-      </w:pPr>
-      <w:r>
-        <w:rPr>
-          <w:i/>
-        </w:rPr>
-        <w:t xml:space="preserve">Especially, all projects are about solving a problem of some kind. Focus on describing the problem, and then derive and describe which features your solution need to contain to solve the problem in a good way. </w:t>
-      </w:r>
-    </w:p>
-    <w:p>
-      <w:pPr>
-        <w:rPr>
-          <w:i/>
-        </w:rPr>
-      </w:pPr>
-      <w:r>
-        <w:rPr>
-          <w:i/>
-        </w:rPr>
-        <w:t>Use at least one</w:t>
-      </w:r>
-      <w:r>
-        <w:rPr>
-          <w:i/>
-        </w:rPr>
-        <w:t xml:space="preserve"> UML use case diagram </w:t>
-      </w:r>
-      <w:r>
-        <w:rPr>
-          <w:i/>
-        </w:rPr>
-        <w:t>that visualizes how end users will use</w:t>
-      </w:r>
-      <w:r>
-        <w:rPr>
-          <w:i/>
-        </w:rPr>
-        <w:t xml:space="preserve"> </w:t>
-      </w:r>
-      <w:r>
-        <w:rPr>
-          <w:i/>
-        </w:rPr>
-        <w:t>your</w:t>
-      </w:r>
-      <w:r>
-        <w:rPr>
-          <w:i/>
-        </w:rPr>
-        <w:t xml:space="preserve"> website</w:t>
-      </w:r>
-      <w:r>
-        <w:rPr>
-          <w:i/>
-        </w:rPr>
-        <w:t xml:space="preserve">, such as the one at </w:t>
-      </w:r>
-      <w:hyperlink r:id="rId9" w:history="1">
-        <w:r>
-          <w:rPr>
-            <w:rStyle w:val="Hyperlink"/>
-            <w:i/>
-          </w:rPr>
-          <w:t>https://www.conceptdraw.com/resources/images/solutions-screens/diagramming/UML_Use_Case_Diagram.png</w:t>
-        </w:r>
-      </w:hyperlink>
-      <w:r>
-        <w:rPr>
-          <w:i/>
-        </w:rPr>
-        <w:t>.</w:t>
-      </w:r>
-      <w:r>
-        <w:rPr>
-          <w:i/>
-        </w:rPr>
-        <w:t xml:space="preserve"> </w:t>
-      </w:r>
-      <w:r>
-        <w:rPr>
-          <w:b/>
-          <w:bCs/>
-          <w:i/>
-        </w:rPr>
-        <w:t>DO NOT</w:t>
-      </w:r>
-      <w:r>
-        <w:rPr>
-          <w:i/>
-        </w:rPr>
-        <w:t xml:space="preserve"> invent your own notations for your diagrams, stick to well-known notations.</w:t>
-      </w:r>
-    </w:p>
-    <w:p>
-      <w:pPr>
-        <w:rPr>
-          <w:i/>
-        </w:rPr>
-      </w:pPr>
-      <w:r>
-        <w:rPr>
-          <w:i/>
-        </w:rPr>
-        <w:t>After having read this chapter, t</w:t>
-      </w:r>
-      <w:r>
-        <w:rPr>
-          <w:i/>
-        </w:rPr>
-        <w:t>hose that h</w:t>
-      </w:r>
-      <w:r>
-        <w:rPr>
-          <w:i/>
-        </w:rPr>
-        <w:t xml:space="preserve">ave never heard of </w:t>
-      </w:r>
-      <w:r>
-        <w:rPr>
-          <w:i/>
-        </w:rPr>
-        <w:t>the project before should have a good understanding of what it is about.</w:t>
-      </w:r>
-      <w:r>
-        <w:rPr>
-          <w:i/>
-        </w:rPr>
-        <w:t xml:space="preserve"> If they would like to learn </w:t>
-      </w:r>
-      <w:r>
-        <w:rPr>
-          <w:i/>
-        </w:rPr>
-        <w:t>how it has been implemented</w:t>
-      </w:r>
-      <w:r>
-        <w:rPr>
-          <w:i/>
-        </w:rPr>
-        <w:t>, they just need to continue reading the rest of the report.</w:t>
-      </w:r>
-    </w:p>
-    <w:p>
-      <w:pPr>
-        <w:rPr>
-          <w:i/>
-        </w:rPr>
-      </w:pPr>
-      <w:r>
-        <w:rPr>
-          <w:i/>
-        </w:rPr>
-        <w:t>Anyone should be able to read this chapter and understand what is written here</w:t>
-      </w:r>
-      <w:r>
-        <w:rPr>
-          <w:i/>
-        </w:rPr>
-        <w:t>, even you grandpa, so don't use very technical terms unless you have to.</w:t>
-      </w:r>
-    </w:p>
-    <w:p>
-      <w:pPr>
-        <w:rPr>
-          <w:i/>
-        </w:rPr>
-      </w:pPr>
-      <w:r>
-        <w:rPr>
-          <w:i/>
-        </w:rPr>
-        <w:br w:type="page"/>
-      </w:r>
-    </w:p>
-    <w:p>
-      <w:pPr>
         <w:pStyle w:val="Heading1"/>
       </w:pPr>
       <w:bookmarkStart w:id="1" w:name="_Toc17118518"/>
       <w:r>
-        <w:lastRenderedPageBreak/>
         <w:t>Architecture</w:t>
       </w:r>
       <w:bookmarkEnd w:id="1"/>
@@ -1889,7 +1818,21 @@
         <w:rPr>
           <w:i/>
         </w:rPr>
-        <w:t xml:space="preserve"> stored (in files on the hard-drive? In a </w:t>
+        <w:t xml:space="preserve"> stored (in files on the </w:t>
+      </w:r>
+      <w:proofErr w:type="gramStart"/>
+      <w:r>
+        <w:rPr>
+          <w:i/>
+        </w:rPr>
+        <w:t>hard-drive</w:t>
+      </w:r>
+      <w:proofErr w:type="gramEnd"/>
+      <w:r>
+        <w:rPr>
+          <w:i/>
+        </w:rPr>
+        <w:t xml:space="preserve">? In a </w:t>
       </w:r>
       <w:r>
         <w:rPr>
@@ -1939,7 +1882,7 @@
         </w:rPr>
         <w:t xml:space="preserve"> the one found at </w:t>
       </w:r>
-      <w:hyperlink r:id="rId10" w:history="1">
+      <w:hyperlink r:id="rId13" w:history="1">
         <w:r>
           <w:rPr>
             <w:rStyle w:val="Hyperlink"/>
@@ -2122,186 +2065,32 @@
         <w:rPr>
           <w:i/>
         </w:rPr>
-        <w:t>Describe the graphical user interface</w:t>
-      </w:r>
-      <w:r>
-        <w:rPr>
-          <w:i/>
-        </w:rPr>
-        <w:t xml:space="preserve"> of the website</w:t>
-      </w:r>
-      <w:r>
-        <w:rPr>
-          <w:i/>
-        </w:rPr>
-        <w:t xml:space="preserve">. </w:t>
-      </w:r>
-      <w:r>
-        <w:rPr>
-          <w:i/>
-        </w:rPr>
-        <w:t>Initially this can simpl</w:t>
-      </w:r>
-      <w:r>
-        <w:rPr>
-          <w:i/>
-        </w:rPr>
-        <w:t>y</w:t>
-      </w:r>
-      <w:r>
-        <w:rPr>
-          <w:i/>
-        </w:rPr>
-        <w:t xml:space="preserve"> </w:t>
-      </w:r>
-      <w:r>
-        <w:rPr>
-          <w:i/>
-        </w:rPr>
-        <w:t>be</w:t>
-      </w:r>
-      <w:r>
-        <w:rPr>
-          <w:i/>
-        </w:rPr>
-        <w:t xml:space="preserve"> </w:t>
-      </w:r>
-      <w:r>
-        <w:rPr>
-          <w:i/>
-        </w:rPr>
-        <w:t xml:space="preserve">low-detailed </w:t>
-      </w:r>
-      <w:r>
-        <w:rPr>
-          <w:i/>
-        </w:rPr>
-        <w:t>pictures</w:t>
-      </w:r>
-      <w:r>
-        <w:rPr>
-          <w:i/>
-        </w:rPr>
-        <w:t>,</w:t>
-      </w:r>
-      <w:r>
-        <w:rPr>
-          <w:i/>
-        </w:rPr>
-        <w:t xml:space="preserve"> as the</w:t>
-      </w:r>
-      <w:r>
-        <w:rPr>
-          <w:i/>
-        </w:rPr>
-        <w:t xml:space="preserve"> </w:t>
-      </w:r>
-      <w:r>
-        <w:rPr>
-          <w:i/>
-        </w:rPr>
-        <w:t>one</w:t>
-      </w:r>
-      <w:r>
-        <w:rPr>
-          <w:i/>
-        </w:rPr>
-        <w:t>s</w:t>
-      </w:r>
-      <w:r>
-        <w:rPr>
-          <w:i/>
-        </w:rPr>
-        <w:t xml:space="preserve"> shown in </w:t>
-      </w:r>
-      <w:r>
-        <w:rPr>
-          <w:i/>
-        </w:rPr>
-        <w:fldChar w:fldCharType="begin"/>
-      </w:r>
-      <w:r>
-        <w:rPr>
-          <w:i/>
-        </w:rPr>
-        <w:instrText xml:space="preserve"> REF _Ref514417783 \h  \* MERGEFORMAT </w:instrText>
-      </w:r>
-      <w:r>
-        <w:rPr>
-          <w:i/>
-        </w:rPr>
-      </w:r>
-      <w:r>
-        <w:rPr>
-          <w:i/>
-        </w:rPr>
-        <w:fldChar w:fldCharType="separate"/>
-      </w:r>
-      <w:r>
-        <w:rPr>
-          <w:i/>
-        </w:rPr>
-        <w:t xml:space="preserve">Figure </w:t>
-      </w:r>
-      <w:r>
-        <w:rPr>
-          <w:i/>
-          <w:noProof/>
-        </w:rPr>
-        <w:t>1</w:t>
-      </w:r>
-      <w:r>
-        <w:rPr>
-          <w:i/>
-        </w:rPr>
-        <w:fldChar w:fldCharType="end"/>
-      </w:r>
-      <w:r>
-        <w:rPr>
-          <w:i/>
-        </w:rPr>
-        <w:t xml:space="preserve"> below</w:t>
-      </w:r>
-      <w:r>
-        <w:rPr>
-          <w:i/>
-        </w:rPr>
-        <w:t xml:space="preserve"> (</w:t>
-      </w:r>
-      <w:r>
-        <w:rPr>
-          <w:i/>
-        </w:rPr>
-        <w:t>N</w:t>
-      </w:r>
-      <w:r>
-        <w:rPr>
-          <w:i/>
-        </w:rPr>
-        <w:t>ote: the click at the top is on the "Contact" link, and not the "Home" link (optical illusion))</w:t>
-      </w:r>
-      <w:r>
-        <w:rPr>
-          <w:i/>
-        </w:rPr>
-        <w:t>.</w:t>
+        <w:t xml:space="preserve">Figure 2 below shows a low detailed </w:t>
+      </w:r>
+      <w:r>
+        <w:rPr>
+          <w:i/>
+        </w:rPr>
+        <w:t>mockup of how the websites Graphical user interface (GUI) will look.</w:t>
       </w:r>
     </w:p>
     <w:p>
       <w:pPr>
-        <w:keepNext/>
-        <w:spacing w:after="0"/>
         <w:jc w:val="center"/>
-      </w:pPr>
-      <w:r>
-        <w:rPr>
+        <w:rPr>
+          <w:i/>
+        </w:rPr>
+      </w:pPr>
+      <w:r>
+        <w:rPr>
+          <w:i/>
           <w:noProof/>
         </w:rPr>
         <w:drawing>
-          <wp:inline distT="0" distB="0" distL="0" distR="0" wp14:anchorId="0BABE517" wp14:editId="3A099FC1">
-            <wp:extent cx="4622800" cy="2787744"/>
-            <wp:effectExtent l="0" t="0" r="6350" b="0"/>
-            <wp:docPr id="1" name="Picture 1"/>
+          <wp:inline distT="0" distB="0" distL="0" distR="0" wp14:anchorId="150A1E9F" wp14:editId="77E7003B">
+            <wp:extent cx="3971695" cy="5819775"/>
+            <wp:effectExtent l="0" t="0" r="0" b="0"/>
+            <wp:docPr id="4" name="Picture 4"/>
             <wp:cNvGraphicFramePr>
               <a:graphicFrameLocks xmlns:a="http://schemas.openxmlformats.org/drawingml/2006/main" noChangeAspect="1"/>
             </wp:cNvGraphicFramePr>
@@ -2309,36 +2098,36 @@
               <a:graphicData uri="http://schemas.openxmlformats.org/drawingml/2006/picture">
                 <pic:pic xmlns:pic="http://schemas.openxmlformats.org/drawingml/2006/picture">
                   <pic:nvPicPr>
-                    <pic:cNvPr id="1" name="20180518_143401.jpg"/>
-                    <pic:cNvPicPr/>
+                    <pic:cNvPr id="0" name="Picture 3"/>
+                    <pic:cNvPicPr>
+                      <a:picLocks noChangeAspect="1" noChangeArrowheads="1"/>
+                    </pic:cNvPicPr>
                   </pic:nvPicPr>
-                  <pic:blipFill rotWithShape="1">
-                    <a:blip r:embed="rId11" cstate="print">
+                  <pic:blipFill>
+                    <a:blip r:embed="rId14" cstate="print">
                       <a:extLst>
                         <a:ext uri="{28A0092B-C50C-407E-A947-70E740481C1C}">
                           <a14:useLocalDpi xmlns:a14="http://schemas.microsoft.com/office/drawing/2010/main" val="0"/>
                         </a:ext>
                       </a:extLst>
                     </a:blip>
-                    <a:srcRect l="1633" t="1281" r="8357" b="26348"/>
-                    <a:stretch/>
+                    <a:srcRect/>
+                    <a:stretch>
+                      <a:fillRect/>
+                    </a:stretch>
                   </pic:blipFill>
                   <pic:spPr bwMode="auto">
                     <a:xfrm>
                       <a:off x="0" y="0"/>
-                      <a:ext cx="4659767" cy="2810037"/>
+                      <a:ext cx="3972724" cy="5821283"/>
                     </a:xfrm>
                     <a:prstGeom prst="rect">
                       <a:avLst/>
                     </a:prstGeom>
+                    <a:noFill/>
                     <a:ln>
                       <a:noFill/>
                     </a:ln>
-                    <a:extLst>
-                      <a:ext uri="{53640926-AAD7-44D8-BBD7-CCE9431645EC}">
-                        <a14:shadowObscured xmlns:a14="http://schemas.microsoft.com/office/drawing/2010/main"/>
-                      </a:ext>
-                    </a:extLst>
                   </pic:spPr>
                 </pic:pic>
               </a:graphicData>
@@ -2349,159 +2138,162 @@
     </w:p>
     <w:p>
       <w:pPr>
-        <w:pStyle w:val="Caption"/>
         <w:jc w:val="center"/>
-      </w:pPr>
-      <w:bookmarkStart w:id="4" w:name="_Ref514417783"/>
-      <w:r>
-        <w:t xml:space="preserve">Figure </w:t>
-      </w:r>
-      <w:r>
-        <w:rPr>
-          <w:noProof/>
-        </w:rPr>
-        <w:fldChar w:fldCharType="begin"/>
-      </w:r>
-      <w:r>
-        <w:rPr>
-          <w:noProof/>
-        </w:rPr>
-        <w:instrText xml:space="preserve"> SEQ Figure \* ARABIC </w:instrText>
-      </w:r>
-      <w:r>
-        <w:rPr>
-          <w:noProof/>
-        </w:rPr>
-        <w:fldChar w:fldCharType="separate"/>
-      </w:r>
-      <w:r>
-        <w:rPr>
-          <w:noProof/>
-        </w:rPr>
-        <w:t>1</w:t>
-      </w:r>
-      <w:r>
-        <w:rPr>
-          <w:noProof/>
-        </w:rPr>
-        <w:fldChar w:fldCharType="end"/>
-      </w:r>
-      <w:bookmarkEnd w:id="4"/>
-      <w:r>
-        <w:t>,</w:t>
-      </w:r>
-      <w:r>
-        <w:t xml:space="preserve"> Low-detailed picture</w:t>
-      </w:r>
-      <w:r>
-        <w:t xml:space="preserve"> of </w:t>
-      </w:r>
-      <w:r>
-        <w:t>a</w:t>
-      </w:r>
-      <w:r>
-        <w:t xml:space="preserve"> graphical user interface.</w:t>
+        <w:rPr>
+          <w:i/>
+        </w:rPr>
+      </w:pPr>
+      <w:r>
+        <w:rPr>
+          <w:b/>
+          <w:bCs/>
+          <w:i/>
+        </w:rPr>
+        <w:t>Figure 2</w:t>
+      </w:r>
+      <w:r>
+        <w:rPr>
+          <w:i/>
+        </w:rPr>
+        <w:t xml:space="preserve"> </w:t>
+      </w:r>
+      <w:r>
+        <w:rPr>
+          <w:i/>
+        </w:rPr>
+        <w:t>Low-detailed picture of *</w:t>
+      </w:r>
+      <w:r>
+        <w:rPr>
+          <w:b/>
+          <w:bCs/>
+          <w:i/>
+        </w:rPr>
+        <w:t xml:space="preserve">The websites* </w:t>
+      </w:r>
+      <w:r>
+        <w:rPr>
+          <w:i/>
+        </w:rPr>
+        <w:t>graphical user interface</w:t>
       </w:r>
     </w:p>
     <w:p>
       <w:pPr>
         <w:rPr>
           <w:i/>
-        </w:rPr>
-      </w:pPr>
-      <w:r>
-        <w:rPr>
-          <w:i/>
+          <w:color w:val="FF0000"/>
+        </w:rPr>
+      </w:pPr>
+      <w:r>
+        <w:rPr>
+          <w:i/>
+          <w:color w:val="FF0000"/>
         </w:rPr>
         <w:t xml:space="preserve">When you have implemented the website, showing some screenshots of it </w:t>
       </w:r>
       <w:r>
         <w:rPr>
           <w:i/>
+          <w:color w:val="FF0000"/>
         </w:rPr>
         <w:t xml:space="preserve">here </w:t>
       </w:r>
       <w:r>
         <w:rPr>
           <w:i/>
+          <w:color w:val="FF0000"/>
         </w:rPr>
         <w:t xml:space="preserve">is a very good idea. </w:t>
       </w:r>
       <w:r>
         <w:rPr>
           <w:i/>
+          <w:color w:val="FF0000"/>
         </w:rPr>
         <w:t>K</w:t>
       </w:r>
       <w:r>
         <w:rPr>
           <w:i/>
+          <w:color w:val="FF0000"/>
         </w:rPr>
         <w:t xml:space="preserve">eep </w:t>
       </w:r>
       <w:r>
         <w:rPr>
           <w:i/>
+          <w:color w:val="FF0000"/>
         </w:rPr>
         <w:t xml:space="preserve">your low-detailed </w:t>
       </w:r>
       <w:r>
         <w:rPr>
           <w:i/>
+          <w:color w:val="FF0000"/>
         </w:rPr>
         <w:t>p</w:t>
       </w:r>
       <w:r>
         <w:rPr>
           <w:i/>
+          <w:color w:val="FF0000"/>
         </w:rPr>
         <w:t>ictures</w:t>
       </w:r>
       <w:r>
         <w:rPr>
           <w:i/>
+          <w:color w:val="FF0000"/>
         </w:rPr>
         <w:t xml:space="preserve"> </w:t>
       </w:r>
       <w:r>
         <w:rPr>
           <w:i/>
+          <w:color w:val="FF0000"/>
         </w:rPr>
         <w:t>even when you have real screenshot</w:t>
       </w:r>
       <w:r>
         <w:rPr>
           <w:i/>
+          <w:color w:val="FF0000"/>
         </w:rPr>
         <w:t>s;</w:t>
       </w:r>
       <w:r>
         <w:rPr>
           <w:i/>
+          <w:color w:val="FF0000"/>
         </w:rPr>
         <w:t xml:space="preserve"> t</w:t>
       </w:r>
       <w:r>
         <w:rPr>
           <w:i/>
+          <w:color w:val="FF0000"/>
         </w:rPr>
         <w:t>hey give a good</w:t>
       </w:r>
       <w:r>
         <w:rPr>
           <w:i/>
+          <w:color w:val="FF0000"/>
         </w:rPr>
         <w:t>/quick</w:t>
       </w:r>
       <w:r>
         <w:rPr>
           <w:i/>
+          <w:color w:val="FF0000"/>
         </w:rPr>
         <w:t xml:space="preserve"> overview</w:t>
       </w:r>
       <w:r>
         <w:rPr>
           <w:i/>
+          <w:color w:val="FF0000"/>
         </w:rPr>
         <w:t xml:space="preserve"> of the GUI.</w:t>
       </w:r>
@@ -2510,29 +2302,34 @@
       <w:pPr>
         <w:rPr>
           <w:i/>
-        </w:rPr>
-      </w:pPr>
-      <w:r>
-        <w:rPr>
-          <w:i/>
+          <w:color w:val="FF0000"/>
+        </w:rPr>
+      </w:pPr>
+      <w:r>
+        <w:rPr>
+          <w:i/>
+          <w:color w:val="FF0000"/>
         </w:rPr>
         <w:t xml:space="preserve">After having read this chapter, the reader should </w:t>
       </w:r>
       <w:r>
         <w:rPr>
           <w:i/>
+          <w:color w:val="FF0000"/>
         </w:rPr>
         <w:t>understand how the end users will be able to accomplish their goals</w:t>
       </w:r>
       <w:r>
         <w:rPr>
           <w:i/>
+          <w:color w:val="FF0000"/>
         </w:rPr>
         <w:t xml:space="preserve"> (use-cases from your use-case diagram)</w:t>
       </w:r>
       <w:r>
         <w:rPr>
           <w:i/>
+          <w:color w:val="FF0000"/>
         </w:rPr>
         <w:t xml:space="preserve"> through the graphical user interface.</w:t>
       </w:r>
@@ -2554,12 +2351,12 @@
       <w:pPr>
         <w:pStyle w:val="Heading1"/>
       </w:pPr>
-      <w:bookmarkStart w:id="5" w:name="_Toc17118521"/>
+      <w:bookmarkStart w:id="4" w:name="_Toc17118521"/>
       <w:r>
         <w:lastRenderedPageBreak/>
         <w:t>Web Application</w:t>
       </w:r>
-      <w:bookmarkEnd w:id="5"/>
+      <w:bookmarkEnd w:id="4"/>
     </w:p>
     <w:p>
       <w:pPr>
@@ -2631,13 +2428,41 @@
         <w:rPr>
           <w:i/>
         </w:rPr>
-        <w:t xml:space="preserve"> structured it in multiple files? Are you using some design patterns (e.g. MVC)? </w:t>
-      </w:r>
-      <w:r>
-        <w:rPr>
-          <w:i/>
-        </w:rPr>
-        <w:t>Are you using middlewares? Etc...</w:t>
+        <w:t xml:space="preserve"> structured it in multiple files? Are you using some design patterns (</w:t>
+      </w:r>
+      <w:proofErr w:type="gramStart"/>
+      <w:r>
+        <w:rPr>
+          <w:i/>
+        </w:rPr>
+        <w:t>e.g.</w:t>
+      </w:r>
+      <w:proofErr w:type="gramEnd"/>
+      <w:r>
+        <w:rPr>
+          <w:i/>
+        </w:rPr>
+        <w:t xml:space="preserve"> MVC)? </w:t>
+      </w:r>
+      <w:r>
+        <w:rPr>
+          <w:i/>
+        </w:rPr>
+        <w:t xml:space="preserve">Are you using </w:t>
+      </w:r>
+      <w:proofErr w:type="spellStart"/>
+      <w:r>
+        <w:rPr>
+          <w:i/>
+        </w:rPr>
+        <w:t>middlewares</w:t>
+      </w:r>
+      <w:proofErr w:type="spellEnd"/>
+      <w:r>
+        <w:rPr>
+          <w:i/>
+        </w:rPr>
+        <w:t>? Etc...</w:t>
       </w:r>
     </w:p>
     <w:p>
@@ -2688,7 +2513,21 @@
         <w:rPr>
           <w:i/>
         </w:rPr>
-        <w:t xml:space="preserve"> you have thought of (e.g. using HTTPS (and why), hashing password</w:t>
+        <w:t xml:space="preserve"> you have thought of (</w:t>
+      </w:r>
+      <w:proofErr w:type="gramStart"/>
+      <w:r>
+        <w:rPr>
+          <w:i/>
+        </w:rPr>
+        <w:t>e.g.</w:t>
+      </w:r>
+      <w:proofErr w:type="gramEnd"/>
+      <w:r>
+        <w:rPr>
+          <w:i/>
+        </w:rPr>
+        <w:t xml:space="preserve"> using HTTPS (and why), hashing password</w:t>
       </w:r>
       <w:r>
         <w:rPr>
@@ -2741,8 +2580,8 @@
       </w:r>
     </w:p>
     <w:sectPr>
-      <w:headerReference w:type="default" r:id="rId12"/>
-      <w:footerReference w:type="default" r:id="rId13"/>
+      <w:headerReference w:type="default" r:id="rId15"/>
+      <w:footerReference w:type="default" r:id="rId16"/>
       <w:pgSz w:w="12240" w:h="15840"/>
       <w:pgMar w:top="1417" w:right="1417" w:bottom="1417" w:left="1417" w:header="708" w:footer="708" w:gutter="0"/>
       <w:pgNumType w:start="0"/>
@@ -4630,10 +4469,213 @@
 <b:Sources xmlns:b="http://schemas.openxmlformats.org/officeDocument/2006/bibliography" xmlns="http://schemas.openxmlformats.org/officeDocument/2006/bibliography" SelectedStyle="\APASixthEditionOfficeOnline.xsl" StyleName="APA" Version="6"/>
 </file>
 
+<file path=customXml/item2.xml><?xml version="1.0" encoding="utf-8"?>
+<p:properties xmlns:p="http://schemas.microsoft.com/office/2006/metadata/properties" xmlns:xsi="http://www.w3.org/2001/XMLSchema-instance" xmlns:pc="http://schemas.microsoft.com/office/infopath/2007/PartnerControls">
+  <documentManagement/>
+</p:properties>
+</file>
+
+<file path=customXml/item3.xml><?xml version="1.0" encoding="utf-8"?>
+<?mso-contentType ?>
+<FormTemplates xmlns="http://schemas.microsoft.com/sharepoint/v3/contenttype/forms">
+  <Display>DocumentLibraryForm</Display>
+  <Edit>DocumentLibraryForm</Edit>
+  <New>DocumentLibraryForm</New>
+</FormTemplates>
+</file>
+
+<file path=customXml/item4.xml><?xml version="1.0" encoding="utf-8"?>
+<ct:contentTypeSchema xmlns:ct="http://schemas.microsoft.com/office/2006/metadata/contentType" xmlns:ma="http://schemas.microsoft.com/office/2006/metadata/properties/metaAttributes" ct:_="" ma:_="" ma:contentTypeName="dokument" ma:contentTypeID="0x0101009687D61E4D68984C99E460DFEC67BA1F" ma:contentTypeVersion="4" ma:contentTypeDescription="Skapa ett nytt dokument." ma:contentTypeScope="" ma:versionID="626de419029561b23b8aeb4f20fd873a">
+  <xsd:schema xmlns:xsd="http://www.w3.org/2001/XMLSchema" xmlns:xs="http://www.w3.org/2001/XMLSchema" xmlns:p="http://schemas.microsoft.com/office/2006/metadata/properties" xmlns:ns3="588bc6e8-9629-4bdd-b1d2-c1bdc3ce1393" targetNamespace="http://schemas.microsoft.com/office/2006/metadata/properties" ma:root="true" ma:fieldsID="d85572b49ed524d8f0cb4b01ad5061ba" ns3:_="">
+    <xsd:import namespace="588bc6e8-9629-4bdd-b1d2-c1bdc3ce1393"/>
+    <xsd:element name="properties">
+      <xsd:complexType>
+        <xsd:sequence>
+          <xsd:element name="documentManagement">
+            <xsd:complexType>
+              <xsd:all>
+                <xsd:element ref="ns3:MediaServiceMetadata" minOccurs="0"/>
+                <xsd:element ref="ns3:MediaServiceFastMetadata" minOccurs="0"/>
+                <xsd:element ref="ns3:MediaServiceAutoKeyPoints" minOccurs="0"/>
+                <xsd:element ref="ns3:MediaServiceKeyPoints" minOccurs="0"/>
+              </xsd:all>
+            </xsd:complexType>
+          </xsd:element>
+        </xsd:sequence>
+      </xsd:complexType>
+    </xsd:element>
+  </xsd:schema>
+  <xsd:schema xmlns:xsd="http://www.w3.org/2001/XMLSchema" xmlns:xs="http://www.w3.org/2001/XMLSchema" xmlns:dms="http://schemas.microsoft.com/office/2006/documentManagement/types" xmlns:pc="http://schemas.microsoft.com/office/infopath/2007/PartnerControls" targetNamespace="588bc6e8-9629-4bdd-b1d2-c1bdc3ce1393" elementFormDefault="qualified">
+    <xsd:import namespace="http://schemas.microsoft.com/office/2006/documentManagement/types"/>
+    <xsd:import namespace="http://schemas.microsoft.com/office/infopath/2007/PartnerControls"/>
+    <xsd:element name="MediaServiceMetadata" ma:index="8" nillable="true" ma:displayName="MediaServiceMetadata" ma:hidden="true" ma:internalName="MediaServiceMetadata" ma:readOnly="true">
+      <xsd:simpleType>
+        <xsd:restriction base="dms:Note"/>
+      </xsd:simpleType>
+    </xsd:element>
+    <xsd:element name="MediaServiceFastMetadata" ma:index="9" nillable="true" ma:displayName="MediaServiceFastMetadata" ma:hidden="true" ma:internalName="MediaServiceFastMetadata" ma:readOnly="true">
+      <xsd:simpleType>
+        <xsd:restriction base="dms:Note"/>
+      </xsd:simpleType>
+    </xsd:element>
+    <xsd:element name="MediaServiceAutoKeyPoints" ma:index="10" nillable="true" ma:displayName="MediaServiceAutoKeyPoints" ma:hidden="true" ma:internalName="MediaServiceAutoKeyPoints" ma:readOnly="true">
+      <xsd:simpleType>
+        <xsd:restriction base="dms:Note"/>
+      </xsd:simpleType>
+    </xsd:element>
+    <xsd:element name="MediaServiceKeyPoints" ma:index="11" nillable="true" ma:displayName="KeyPoints" ma:internalName="MediaServiceKeyPoints" ma:readOnly="true">
+      <xsd:simpleType>
+        <xsd:restriction base="dms:Note">
+          <xsd:maxLength value="255"/>
+        </xsd:restriction>
+      </xsd:simpleType>
+    </xsd:element>
+  </xsd:schema>
+  <xsd:schema xmlns="http://schemas.openxmlformats.org/package/2006/metadata/core-properties" xmlns:xsd="http://www.w3.org/2001/XMLSchema" xmlns:xsi="http://www.w3.org/2001/XMLSchema-instance" xmlns:dc="http://purl.org/dc/elements/1.1/" xmlns:dcterms="http://purl.org/dc/terms/" xmlns:odoc="http://schemas.microsoft.com/internal/obd" targetNamespace="http://schemas.openxmlformats.org/package/2006/metadata/core-properties" elementFormDefault="qualified" attributeFormDefault="unqualified" blockDefault="#all">
+    <xsd:import namespace="http://purl.org/dc/elements/1.1/" schemaLocation="http://dublincore.org/schemas/xmls/qdc/2003/04/02/dc.xsd"/>
+    <xsd:import namespace="http://purl.org/dc/terms/" schemaLocation="http://dublincore.org/schemas/xmls/qdc/2003/04/02/dcterms.xsd"/>
+    <xsd:element name="coreProperties" type="CT_coreProperties"/>
+    <xsd:complexType name="CT_coreProperties">
+      <xsd:all>
+        <xsd:element ref="dc:creator" minOccurs="0" maxOccurs="1"/>
+        <xsd:element ref="dcterms:created" minOccurs="0" maxOccurs="1"/>
+        <xsd:element ref="dc:identifier" minOccurs="0" maxOccurs="1"/>
+        <xsd:element name="contentType" minOccurs="0" maxOccurs="1" type="xsd:string" ma:index="0" ma:displayName="Innehållstyp"/>
+        <xsd:element ref="dc:title" minOccurs="0" maxOccurs="1" ma:index="4" ma:displayName="Rubrik"/>
+        <xsd:element ref="dc:subject" minOccurs="0" maxOccurs="1"/>
+        <xsd:element ref="dc:description" minOccurs="0" maxOccurs="1"/>
+        <xsd:element name="keywords" minOccurs="0" maxOccurs="1" type="xsd:string"/>
+        <xsd:element ref="dc:language" minOccurs="0" maxOccurs="1"/>
+        <xsd:element name="category" minOccurs="0" maxOccurs="1" type="xsd:string"/>
+        <xsd:element name="version" minOccurs="0" maxOccurs="1" type="xsd:string"/>
+        <xsd:element name="revision" minOccurs="0" maxOccurs="1" type="xsd:string">
+          <xsd:annotation>
+            <xsd:documentation>
+                        This value indicates the number of saves or revisions. The application is responsible for updating this value after each revision.
+                    </xsd:documentation>
+          </xsd:annotation>
+        </xsd:element>
+        <xsd:element name="lastModifiedBy" minOccurs="0" maxOccurs="1" type="xsd:string"/>
+        <xsd:element ref="dcterms:modified" minOccurs="0" maxOccurs="1"/>
+        <xsd:element name="contentStatus" minOccurs="0" maxOccurs="1" type="xsd:string"/>
+      </xsd:all>
+    </xsd:complexType>
+  </xsd:schema>
+  <xs:schema xmlns:pc="http://schemas.microsoft.com/office/infopath/2007/PartnerControls" xmlns:xs="http://www.w3.org/2001/XMLSchema" targetNamespace="http://schemas.microsoft.com/office/infopath/2007/PartnerControls" elementFormDefault="qualified" attributeFormDefault="unqualified">
+    <xs:element name="Person">
+      <xs:complexType>
+        <xs:sequence>
+          <xs:element ref="pc:DisplayName" minOccurs="0"/>
+          <xs:element ref="pc:AccountId" minOccurs="0"/>
+          <xs:element ref="pc:AccountType" minOccurs="0"/>
+        </xs:sequence>
+      </xs:complexType>
+    </xs:element>
+    <xs:element name="DisplayName" type="xs:string"/>
+    <xs:element name="AccountId" type="xs:string"/>
+    <xs:element name="AccountType" type="xs:string"/>
+    <xs:element name="BDCAssociatedEntity">
+      <xs:complexType>
+        <xs:sequence>
+          <xs:element ref="pc:BDCEntity" minOccurs="0" maxOccurs="unbounded"/>
+        </xs:sequence>
+        <xs:attribute ref="pc:EntityNamespace"/>
+        <xs:attribute ref="pc:EntityName"/>
+        <xs:attribute ref="pc:SystemInstanceName"/>
+        <xs:attribute ref="pc:AssociationName"/>
+      </xs:complexType>
+    </xs:element>
+    <xs:attribute name="EntityNamespace" type="xs:string"/>
+    <xs:attribute name="EntityName" type="xs:string"/>
+    <xs:attribute name="SystemInstanceName" type="xs:string"/>
+    <xs:attribute name="AssociationName" type="xs:string"/>
+    <xs:element name="BDCEntity">
+      <xs:complexType>
+        <xs:sequence>
+          <xs:element ref="pc:EntityDisplayName" minOccurs="0"/>
+          <xs:element ref="pc:EntityInstanceReference" minOccurs="0"/>
+          <xs:element ref="pc:EntityId1" minOccurs="0"/>
+          <xs:element ref="pc:EntityId2" minOccurs="0"/>
+          <xs:element ref="pc:EntityId3" minOccurs="0"/>
+          <xs:element ref="pc:EntityId4" minOccurs="0"/>
+          <xs:element ref="pc:EntityId5" minOccurs="0"/>
+        </xs:sequence>
+      </xs:complexType>
+    </xs:element>
+    <xs:element name="EntityDisplayName" type="xs:string"/>
+    <xs:element name="EntityInstanceReference" type="xs:string"/>
+    <xs:element name="EntityId1" type="xs:string"/>
+    <xs:element name="EntityId2" type="xs:string"/>
+    <xs:element name="EntityId3" type="xs:string"/>
+    <xs:element name="EntityId4" type="xs:string"/>
+    <xs:element name="EntityId5" type="xs:string"/>
+    <xs:element name="Terms">
+      <xs:complexType>
+        <xs:sequence>
+          <xs:element ref="pc:TermInfo" minOccurs="0" maxOccurs="unbounded"/>
+        </xs:sequence>
+      </xs:complexType>
+    </xs:element>
+    <xs:element name="TermInfo">
+      <xs:complexType>
+        <xs:sequence>
+          <xs:element ref="pc:TermName" minOccurs="0"/>
+          <xs:element ref="pc:TermId" minOccurs="0"/>
+        </xs:sequence>
+      </xs:complexType>
+    </xs:element>
+    <xs:element name="TermName" type="xs:string"/>
+    <xs:element name="TermId" type="xs:string"/>
+  </xs:schema>
+</ct:contentTypeSchema>
+</file>
+
 <file path=customXml/itemProps1.xml><?xml version="1.0" encoding="utf-8"?>
 <ds:datastoreItem xmlns:ds="http://schemas.openxmlformats.org/officeDocument/2006/customXml" ds:itemID="{A6693613-B727-48BD-A7B4-8D1A8E0D68F7}">
   <ds:schemaRefs>
     <ds:schemaRef ds:uri="http://schemas.openxmlformats.org/officeDocument/2006/bibliography"/>
   </ds:schemaRefs>
 </ds:datastoreItem>
+</file>
+
+<file path=customXml/itemProps2.xml><?xml version="1.0" encoding="utf-8"?>
+<ds:datastoreItem xmlns:ds="http://schemas.openxmlformats.org/officeDocument/2006/customXml" ds:itemID="{D3C463D5-D801-4E12-9641-63A89ACA7D6F}">
+  <ds:schemaRefs>
+    <ds:schemaRef ds:uri="http://schemas.microsoft.com/office/2006/documentManagement/types"/>
+    <ds:schemaRef ds:uri="588bc6e8-9629-4bdd-b1d2-c1bdc3ce1393"/>
+    <ds:schemaRef ds:uri="http://schemas.microsoft.com/office/2006/metadata/properties"/>
+    <ds:schemaRef ds:uri="http://schemas.microsoft.com/office/infopath/2007/PartnerControls"/>
+    <ds:schemaRef ds:uri="http://purl.org/dc/terms/"/>
+    <ds:schemaRef ds:uri="http://purl.org/dc/dcmitype/"/>
+    <ds:schemaRef ds:uri="http://schemas.openxmlformats.org/package/2006/metadata/core-properties"/>
+    <ds:schemaRef ds:uri="http://www.w3.org/XML/1998/namespace"/>
+    <ds:schemaRef ds:uri="http://purl.org/dc/elements/1.1/"/>
+  </ds:schemaRefs>
+</ds:datastoreItem>
+</file>
+
+<file path=customXml/itemProps3.xml><?xml version="1.0" encoding="utf-8"?>
+<ds:datastoreItem xmlns:ds="http://schemas.openxmlformats.org/officeDocument/2006/customXml" ds:itemID="{86FBB39D-8770-41FF-B513-F9EF63D62C56}">
+  <ds:schemaRefs>
+    <ds:schemaRef ds:uri="http://schemas.microsoft.com/sharepoint/v3/contenttype/forms"/>
+  </ds:schemaRefs>
+</ds:datastoreItem>
+</file>
+
+<file path=customXml/itemProps4.xml><?xml version="1.0" encoding="utf-8"?>
+<ds:datastoreItem xmlns:ds="http://schemas.openxmlformats.org/officeDocument/2006/customXml" ds:itemID="{8A7E6434-6AD1-4403-A107-97279D1D5AE8}">
+  <ds:schemaRefs>
+    <ds:schemaRef ds:uri="http://schemas.microsoft.com/office/2006/metadata/contentType"/>
+    <ds:schemaRef ds:uri="http://schemas.microsoft.com/office/2006/metadata/properties/metaAttributes"/>
+    <ds:schemaRef ds:uri="http://www.w3.org/2001/XMLSchema"/>
+    <ds:schemaRef ds:uri="http://schemas.microsoft.com/office/2006/metadata/properties"/>
+    <ds:schemaRef ds:uri="588bc6e8-9629-4bdd-b1d2-c1bdc3ce1393"/>
+    <ds:schemaRef ds:uri="http://schemas.microsoft.com/office/2006/documentManagement/types"/>
+    <ds:schemaRef ds:uri="http://schemas.microsoft.com/office/infopath/2007/PartnerControls"/>
+    <ds:schemaRef ds:uri="http://schemas.openxmlformats.org/package/2006/metadata/core-properties"/>
+    <ds:schemaRef ds:uri="http://purl.org/dc/elements/1.1/"/>
+    <ds:schemaRef ds:uri="http://purl.org/dc/terms/"/>
+    <ds:schemaRef ds:uri="http://schemas.microsoft.com/internal/obd"/>
+  </ds:schemaRefs>
+</ds:datastoreItem>
 </file>
</xml_diff>